<commit_message>
putting some images and some updates
</commit_message>
<xml_diff>
--- a/project_data.docx
+++ b/project_data.docx
@@ -50,15 +50,7 @@
         <w:t xml:space="preserve">leukemia types. </w:t>
       </w:r>
       <w:r>
-        <w:t xml:space="preserve">Learned that MDS and mature B-ALL with </w:t>
-      </w:r>
-      <w:proofErr w:type="gramStart"/>
-      <w:r>
-        <w:t>t(</w:t>
-      </w:r>
-      <w:proofErr w:type="gramEnd"/>
-      <w:r>
-        <w:t xml:space="preserve">8;14) seem to be the most </w:t>
+        <w:t xml:space="preserve">Learned that MDS and mature B-ALL with t(8;14) seem to be the most </w:t>
       </w:r>
       <w:r>
         <w:t xml:space="preserve">different from other Leukemia types. </w:t>
@@ -168,15 +160,7 @@
     </w:p>
     <w:p>
       <w:r>
-        <w:t xml:space="preserve">logistic - </w:t>
-      </w:r>
-      <w:proofErr w:type="spellStart"/>
-      <w:r>
-        <w:t>featurize</w:t>
-      </w:r>
-      <w:proofErr w:type="spellEnd"/>
-      <w:r>
-        <w:t xml:space="preserve"> by normalizing each gene expression level</w:t>
+        <w:t>logistic - featurize by normalizing each gene expression level</w:t>
       </w:r>
     </w:p>
     <w:p>
@@ -186,15 +170,7 @@
     </w:p>
     <w:p>
       <w:r>
-        <w:t xml:space="preserve">logistic - </w:t>
-      </w:r>
-      <w:proofErr w:type="spellStart"/>
-      <w:r>
-        <w:t>featurize</w:t>
-      </w:r>
-      <w:proofErr w:type="spellEnd"/>
-      <w:r>
-        <w:t xml:space="preserve"> by normalizing each gene expression level by "Non-leukemia and healthy bone marrow"</w:t>
+        <w:t>logistic - featurize by normalizing each gene expression level by "Non-leukemia and healthy bone marrow"</w:t>
       </w:r>
     </w:p>
     <w:p>
@@ -260,13 +236,24 @@
           <w:tcPr>
             <w:tcW w:w="3117" w:type="dxa"/>
           </w:tcPr>
-          <w:p/>
+          <w:p>
+            <w:r>
+              <w:t>0.92</w:t>
+            </w:r>
+            <w:r>
+              <w:t>4</w:t>
+            </w:r>
+          </w:p>
         </w:tc>
         <w:tc>
           <w:tcPr>
             <w:tcW w:w="3117" w:type="dxa"/>
           </w:tcPr>
-          <w:p/>
+          <w:p>
+            <w:r>
+              <w:t>1.0</w:t>
+            </w:r>
+          </w:p>
         </w:tc>
       </w:tr>
       <w:tr>
@@ -284,13 +271,24 @@
           <w:tcPr>
             <w:tcW w:w="3117" w:type="dxa"/>
           </w:tcPr>
-          <w:p/>
+          <w:p>
+            <w:r>
+              <w:t>0.92</w:t>
+            </w:r>
+            <w:r>
+              <w:t>4</w:t>
+            </w:r>
+          </w:p>
         </w:tc>
         <w:tc>
           <w:tcPr>
             <w:tcW w:w="3117" w:type="dxa"/>
           </w:tcPr>
-          <w:p/>
+          <w:p>
+            <w:r>
+              <w:t>1.0</w:t>
+            </w:r>
+          </w:p>
         </w:tc>
       </w:tr>
       <w:tr>
@@ -311,13 +309,21 @@
           <w:tcPr>
             <w:tcW w:w="3117" w:type="dxa"/>
           </w:tcPr>
-          <w:p/>
+          <w:p>
+            <w:r>
+              <w:t>0.905</w:t>
+            </w:r>
+          </w:p>
         </w:tc>
         <w:tc>
           <w:tcPr>
             <w:tcW w:w="3117" w:type="dxa"/>
           </w:tcPr>
-          <w:p/>
+          <w:p>
+            <w:r>
+              <w:t>0.995</w:t>
+            </w:r>
+          </w:p>
         </w:tc>
       </w:tr>
     </w:tbl>
@@ -367,15 +373,7 @@
     </w:p>
     <w:p>
       <w:r>
-        <w:t xml:space="preserve">logistic - </w:t>
-      </w:r>
-      <w:proofErr w:type="spellStart"/>
-      <w:r>
-        <w:t>featurize</w:t>
-      </w:r>
-      <w:proofErr w:type="spellEnd"/>
-      <w:r>
-        <w:t xml:space="preserve"> by normalizing each gene expression level</w:t>
+        <w:t>logistic - featurize by normalizing each gene expression level</w:t>
       </w:r>
     </w:p>
     <w:p>
@@ -386,15 +384,7 @@
     </w:p>
     <w:p>
       <w:r>
-        <w:t xml:space="preserve">logistic - </w:t>
-      </w:r>
-      <w:proofErr w:type="spellStart"/>
-      <w:r>
-        <w:t>featurize</w:t>
-      </w:r>
-      <w:proofErr w:type="spellEnd"/>
-      <w:r>
-        <w:t xml:space="preserve"> by normalizing each gene expression level by "Non-leukemia and healthy bone marrow"</w:t>
+        <w:t>logistic - featurize by normalizing each gene expression level by "Non-leukemia and healthy bone marrow"</w:t>
       </w:r>
     </w:p>
     <w:p>
@@ -427,15 +417,7 @@
     </w:p>
     <w:p>
       <w:r>
-        <w:t xml:space="preserve">logistic - </w:t>
-      </w:r>
-      <w:proofErr w:type="spellStart"/>
-      <w:r>
-        <w:t>featurize</w:t>
-      </w:r>
-      <w:proofErr w:type="spellEnd"/>
-      <w:r>
-        <w:t xml:space="preserve"> by normalizing each gene expression level</w:t>
+        <w:t>logistic - featurize by normalizing each gene expression level</w:t>
       </w:r>
     </w:p>
     <w:p>
@@ -445,15 +427,7 @@
     </w:p>
     <w:p>
       <w:r>
-        <w:t xml:space="preserve">logistic - </w:t>
-      </w:r>
-      <w:proofErr w:type="spellStart"/>
-      <w:r>
-        <w:t>featurize</w:t>
-      </w:r>
-      <w:proofErr w:type="spellEnd"/>
-      <w:r>
-        <w:t xml:space="preserve"> by normalizing each gene expression level by "Non-leukemia and healthy bone marrow"</w:t>
+        <w:t>logistic - featurize by normalizing each gene expression level by "Non-leukemia and healthy bone marrow"</w:t>
       </w:r>
     </w:p>
     <w:p>
@@ -464,10 +438,7 @@
     <w:p/>
     <w:p>
       <w:r>
-        <w:t>eval with significant features</w:t>
-      </w:r>
-      <w:r>
-        <w:t xml:space="preserve"> alpha = 0.10</w:t>
+        <w:t>eval with significant features alpha = 0.10</w:t>
       </w:r>
     </w:p>
     <w:p>
@@ -482,15 +453,7 @@
     </w:p>
     <w:p>
       <w:r>
-        <w:t xml:space="preserve">logistic - </w:t>
-      </w:r>
-      <w:proofErr w:type="spellStart"/>
-      <w:r>
-        <w:t>featurize</w:t>
-      </w:r>
-      <w:proofErr w:type="spellEnd"/>
-      <w:r>
-        <w:t xml:space="preserve"> by normalizing each gene expression level</w:t>
+        <w:t>logistic - featurize by normalizing each gene expression level</w:t>
       </w:r>
     </w:p>
     <w:p>
@@ -500,15 +463,7 @@
     </w:p>
     <w:p>
       <w:r>
-        <w:t xml:space="preserve">logistic - </w:t>
-      </w:r>
-      <w:proofErr w:type="spellStart"/>
-      <w:r>
-        <w:t>featurize</w:t>
-      </w:r>
-      <w:proofErr w:type="spellEnd"/>
-      <w:r>
-        <w:t xml:space="preserve"> by normalizing each gene expression level by "Non-leukemia and healthy bone marrow"</w:t>
+        <w:t>logistic - featurize by normalizing each gene expression level by "Non-leukemia and healthy bone marrow"</w:t>
       </w:r>
     </w:p>
     <w:p>
@@ -519,10 +474,7 @@
     <w:p/>
     <w:p>
       <w:r>
-        <w:t>eval with significant features</w:t>
-      </w:r>
-      <w:r>
-        <w:t xml:space="preserve"> alpha = 0.05</w:t>
+        <w:t>eval with significant features alpha = 0.05</w:t>
       </w:r>
     </w:p>
     <w:p>
@@ -537,15 +489,7 @@
     </w:p>
     <w:p>
       <w:r>
-        <w:t xml:space="preserve">logistic - </w:t>
-      </w:r>
-      <w:proofErr w:type="spellStart"/>
-      <w:r>
-        <w:t>featurize</w:t>
-      </w:r>
-      <w:proofErr w:type="spellEnd"/>
-      <w:r>
-        <w:t xml:space="preserve"> by normalizing each gene expression level</w:t>
+        <w:t>logistic - featurize by normalizing each gene expression level</w:t>
       </w:r>
     </w:p>
     <w:p>
@@ -556,15 +500,7 @@
     <w:p>
       <w:r>
         <w:lastRenderedPageBreak/>
-        <w:t xml:space="preserve">logistic - </w:t>
-      </w:r>
-      <w:proofErr w:type="spellStart"/>
-      <w:r>
-        <w:t>featurize</w:t>
-      </w:r>
-      <w:proofErr w:type="spellEnd"/>
-      <w:r>
-        <w:t xml:space="preserve"> by normalizing each gene expression level by "Non-leukemia and healthy bone marrow"</w:t>
+        <w:t>logistic - featurize by normalizing each gene expression level by "Non-leukemia and healthy bone marrow"</w:t>
       </w:r>
     </w:p>
     <w:p>
@@ -1126,6 +1062,9 @@
     <w:p/>
     <w:p>
       <w:r>
+        <w:rPr>
+          <w:noProof/>
+        </w:rPr>
         <w:lastRenderedPageBreak/>
         <w:drawing>
           <wp:inline distT="0" distB="0" distL="0" distR="0" wp14:anchorId="0E3A1B19" wp14:editId="1BAEBE52">
@@ -1591,6 +1530,7 @@
   <w:style w:type="character" w:default="1" w:styleId="DefaultParagraphFont">
     <w:name w:val="Default Paragraph Font"/>
     <w:uiPriority w:val="1"/>
+    <w:semiHidden/>
     <w:unhideWhenUsed/>
   </w:style>
   <w:style w:type="table" w:default="1" w:styleId="TableNormal">

</xml_diff>